<commit_message>
update syllabi in link
</commit_message>
<xml_diff>
--- a/docs/Content/Fall2025_Field_Tech_Wu.docx
+++ b/docs/Content/Fall2025_Field_Tech_Wu.docx
@@ -292,38 +292,41 @@
         <w:ind w:right="4320"/>
       </w:pPr>
       <w:r>
+        <w:rPr>
+          <w:lang w:val="pt-BR"/>
+        </w:rPr>
         <w:t>Y</w:t>
       </w:r>
       <w:r>
         <w:rPr>
           <w:rFonts w:eastAsia="SimSun" w:hint="eastAsia"/>
+          <w:lang w:val="pt-BR"/>
         </w:rPr>
         <w:t>anan Wu</w:t>
       </w:r>
       <w:r>
+        <w:rPr>
+          <w:lang w:val="pt-BR"/>
+        </w:rPr>
         <w:t>,</w:t>
       </w:r>
       <w:r>
         <w:rPr>
           <w:rFonts w:eastAsia="SimSun" w:hint="eastAsia"/>
+          <w:lang w:val="pt-BR"/>
         </w:rPr>
         <w:t xml:space="preserve"> </w:t>
       </w:r>
       <w:r>
-        <w:t>Lewis 036</w:t>
-      </w:r>
-      <w:r>
-        <w:rPr>
-          <w:rFonts w:eastAsia="SimSun" w:hint="eastAsia"/>
-        </w:rPr>
-        <w:t xml:space="preserve">, </w:t>
-      </w:r>
-      <w:r>
+        <w:rPr>
+          <w:lang w:val="pt-BR"/>
+        </w:rPr>
         <w:t>E-mail:</w:t>
       </w:r>
       <w:r>
         <w:rPr>
           <w:spacing w:val="-1"/>
+          <w:lang w:val="pt-BR"/>
         </w:rPr>
         <w:t xml:space="preserve"> </w:t>
       </w:r>
@@ -333,6 +336,7 @@
             <w:color w:val="0462C1"/>
             <w:spacing w:val="-2"/>
             <w:u w:val="single" w:color="0462C1"/>
+            <w:lang w:val="pt-BR"/>
           </w:rPr>
           <w:t>ywu@uca.edu</w:t>
         </w:r>
@@ -340,83 +344,151 @@
     </w:p>
     <w:p>
       <w:pPr>
+        <w:spacing w:after="0" w:line="240" w:lineRule="auto"/>
+        <w:jc w:val="both"/>
+        <w:rPr>
+          <w:lang w:val="pt-BR"/>
+        </w:rPr>
+      </w:pPr>
+      <w:r>
+        <w:rPr>
+          <w:lang w:val="pt-BR"/>
+        </w:rPr>
+        <w:t xml:space="preserve">Office </w:t>
+      </w:r>
+      <w:proofErr w:type="gramStart"/>
+      <w:r>
+        <w:rPr>
+          <w:lang w:val="pt-BR"/>
+        </w:rPr>
+        <w:t>Location:</w:t>
+      </w:r>
+      <w:proofErr w:type="gramEnd"/>
+      <w:r>
+        <w:rPr>
+          <w:lang w:val="pt-BR"/>
+        </w:rPr>
+        <w:t xml:space="preserve"> Lewis 036</w:t>
+      </w:r>
+    </w:p>
+    <w:p>
+      <w:pPr>
         <w:pStyle w:val="BodyText"/>
         <w:spacing w:after="0" w:line="240" w:lineRule="auto"/>
-      </w:pPr>
-      <w:r>
-        <w:t>Office</w:t>
-      </w:r>
-      <w:r>
-        <w:rPr>
-          <w:spacing w:val="-1"/>
-        </w:rPr>
-        <w:t xml:space="preserve"> </w:t>
-      </w:r>
-      <w:r>
-        <w:t>Hours:</w:t>
-      </w:r>
-      <w:r>
-        <w:rPr>
-          <w:spacing w:val="-1"/>
-        </w:rPr>
-        <w:t xml:space="preserve"> </w:t>
-      </w:r>
-      <w:r>
-        <w:t>TR</w:t>
-      </w:r>
-      <w:r>
-        <w:rPr>
-          <w:spacing w:val="-2"/>
-        </w:rPr>
-        <w:t xml:space="preserve"> </w:t>
-      </w:r>
-      <w:r>
-        <w:t>10:00-</w:t>
-      </w:r>
-      <w:r>
-        <w:rPr>
-          <w:spacing w:val="1"/>
-        </w:rPr>
-        <w:t xml:space="preserve"> </w:t>
-      </w:r>
-      <w:r>
-        <w:t>11:50</w:t>
-      </w:r>
-      <w:r>
-        <w:rPr>
-          <w:spacing w:val="-1"/>
-        </w:rPr>
-        <w:t xml:space="preserve"> </w:t>
-      </w:r>
-      <w:r>
-        <w:rPr>
-          <w:spacing w:val="-5"/>
-        </w:rPr>
-        <w:t>am</w:t>
+        <w:rPr>
+          <w:lang w:val="pt-BR"/>
+        </w:rPr>
+      </w:pPr>
+      <w:r>
+        <w:rPr>
+          <w:lang w:val="pt-BR"/>
+        </w:rPr>
+        <w:t>Office Hours: TR 10:00- 11:50 am</w:t>
       </w:r>
     </w:p>
     <w:p>
       <w:pPr>
+        <w:pStyle w:val="BodyText"/>
+        <w:spacing w:after="0" w:line="240" w:lineRule="auto"/>
+        <w:rPr>
+          <w:lang w:val="pt-BR"/>
+        </w:rPr>
+      </w:pPr>
+      <w:r>
+        <w:rPr>
+          <w:lang w:val="pt-BR"/>
+        </w:rPr>
+        <w:t xml:space="preserve">Phone Number: </w:t>
+      </w:r>
+    </w:p>
+    <w:p>
+      <w:pPr>
+        <w:pStyle w:val="Heading1"/>
+        <w:rPr>
+          <w:lang w:val="fr-FR"/>
+        </w:rPr>
+      </w:pPr>
+      <w:r>
+        <w:rPr>
+          <w:lang w:val="fr-FR"/>
+        </w:rPr>
+        <w:t xml:space="preserve">Course </w:t>
+      </w:r>
+      <w:r>
+        <w:rPr>
+          <w:lang w:val="fr-FR"/>
+        </w:rPr>
+        <w:t>Description</w:t>
+      </w:r>
+    </w:p>
+    <w:p>
+      <w:pPr>
         <w:spacing w:after="0" w:line="240" w:lineRule="auto"/>
         <w:jc w:val="both"/>
         <w:rPr>
           <w:rFonts w:ascii="Times New Roman" w:hAnsi="Times New Roman" w:cs="Times New Roman"/>
-          <w:b/>
-          <w:bCs/>
-          <w:sz w:val="24"/>
-          <w:szCs w:val="24"/>
-        </w:rPr>
-      </w:pPr>
+          <w:sz w:val="24"/>
+          <w:szCs w:val="24"/>
+        </w:rPr>
+      </w:pPr>
+      <w:r>
+        <w:rPr>
+          <w:rFonts w:ascii="Times New Roman" w:hAnsi="Times New Roman" w:cs="Times New Roman" w:hint="eastAsia"/>
+          <w:sz w:val="24"/>
+          <w:szCs w:val="24"/>
+        </w:rPr>
+        <w:t>Mobile and Web GIS h</w:t>
+      </w:r>
+      <w:r>
+        <w:rPr>
+          <w:rFonts w:ascii="Times New Roman" w:hAnsi="Times New Roman" w:cs="Times New Roman"/>
+          <w:sz w:val="24"/>
+          <w:szCs w:val="24"/>
+        </w:rPr>
+        <w:t xml:space="preserve">ave significantly enhanced how geospatial data </w:t>
+      </w:r>
+      <w:r>
+        <w:rPr>
+          <w:rFonts w:ascii="Times New Roman" w:hAnsi="Times New Roman" w:cs="Times New Roman" w:hint="eastAsia"/>
+          <w:sz w:val="24"/>
+          <w:szCs w:val="24"/>
+        </w:rPr>
+        <w:t>are</w:t>
+      </w:r>
+      <w:r>
+        <w:rPr>
+          <w:rFonts w:ascii="Times New Roman" w:hAnsi="Times New Roman" w:cs="Times New Roman"/>
+          <w:sz w:val="24"/>
+          <w:szCs w:val="24"/>
+        </w:rPr>
+        <w:t xml:space="preserve"> collected, managed, and shared. Data collection is no longer limited to specialized equipment; mobile devices now enable efficient, real-time field data acquisition. With mobile platforms serving as primary access points to cloud services, many industries have adopted a “mobile-first” approach in developing GIS-enabled applications.</w:t>
+      </w:r>
+      <w:r>
+        <w:rPr>
+          <w:rFonts w:ascii="Times New Roman" w:hAnsi="Times New Roman" w:cs="Times New Roman" w:hint="eastAsia"/>
+          <w:sz w:val="24"/>
+          <w:szCs w:val="24"/>
+        </w:rPr>
+        <w:t xml:space="preserve"> </w:t>
+      </w:r>
     </w:p>
     <w:p>
       <w:pPr>
-        <w:pStyle w:val="Heading1"/>
-      </w:pPr>
-      <w:r>
-        <w:t xml:space="preserve">Course </w:t>
-      </w:r>
-      <w:r>
-        <w:t>Description</w:t>
+        <w:spacing w:after="0" w:line="240" w:lineRule="auto"/>
+        <w:jc w:val="both"/>
+        <w:rPr>
+          <w:rFonts w:ascii="Times New Roman" w:hAnsi="Times New Roman" w:cs="Times New Roman"/>
+          <w:sz w:val="24"/>
+          <w:szCs w:val="24"/>
+        </w:rPr>
+      </w:pPr>
+      <w:r>
+        <w:rPr>
+          <w:rFonts w:ascii="Times New Roman" w:hAnsi="Times New Roman" w:cs="Times New Roman"/>
+          <w:sz w:val="24"/>
+          <w:szCs w:val="24"/>
+        </w:rPr>
+        <w:t>Mobile GIS transforms fieldwork by integrating GPS, data capture, and cloud synchronization, making it a key component of modern GIS infrastructure. Web GIS, meanwhile, supports the full geospatial workflow – from data collection and storage to analysis and visualization – allowing users to create interactive web maps and applications accessible from anywhere.</w:t>
       </w:r>
     </w:p>
     <w:p>
@@ -431,139 +503,72 @@
       </w:pPr>
       <w:r>
         <w:rPr>
+          <w:rFonts w:ascii="Times New Roman" w:hAnsi="Times New Roman" w:cs="Times New Roman"/>
+          <w:sz w:val="24"/>
+          <w:szCs w:val="24"/>
+        </w:rPr>
+        <w:t xml:space="preserve">This course introduces the foundations and </w:t>
+      </w:r>
+      <w:r>
+        <w:rPr>
+          <w:rFonts w:ascii="Times New Roman" w:hAnsi="Times New Roman" w:cs="Times New Roman"/>
+          <w:sz w:val="24"/>
+          <w:szCs w:val="24"/>
+        </w:rPr>
+        <w:t>applications</w:t>
+      </w:r>
+      <w:r>
+        <w:rPr>
+          <w:rFonts w:ascii="Times New Roman" w:hAnsi="Times New Roman" w:cs="Times New Roman"/>
+          <w:sz w:val="24"/>
+          <w:szCs w:val="24"/>
+        </w:rPr>
+        <w:t xml:space="preserve"> of Mobile and Web GIS, emphasizing their roles in streamlining spatial workflows and supporting data-driven decisions. Students will explore key tools such as ArcGIS Online, Field Maps, Survery123, and</w:t>
+      </w:r>
+      <w:r>
+        <w:rPr>
           <w:rFonts w:ascii="Times New Roman" w:hAnsi="Times New Roman" w:cs="Times New Roman" w:hint="eastAsia"/>
           <w:sz w:val="24"/>
           <w:szCs w:val="24"/>
         </w:rPr>
-        <w:t>Mobile and Web GIS h</w:t>
-      </w:r>
-      <w:r>
-        <w:rPr>
-          <w:rFonts w:ascii="Times New Roman" w:hAnsi="Times New Roman" w:cs="Times New Roman"/>
-          <w:sz w:val="24"/>
-          <w:szCs w:val="24"/>
-        </w:rPr>
-        <w:t xml:space="preserve">ave significantly enhanced how geospatial data </w:t>
-      </w:r>
+        <w:t xml:space="preserve"> </w:t>
+      </w:r>
+      <w:proofErr w:type="spellStart"/>
       <w:r>
         <w:rPr>
           <w:rFonts w:ascii="Times New Roman" w:hAnsi="Times New Roman" w:cs="Times New Roman" w:hint="eastAsia"/>
           <w:sz w:val="24"/>
           <w:szCs w:val="24"/>
         </w:rPr>
-        <w:t>are</w:t>
-      </w:r>
-      <w:r>
-        <w:rPr>
-          <w:rFonts w:ascii="Times New Roman" w:hAnsi="Times New Roman" w:cs="Times New Roman"/>
-          <w:sz w:val="24"/>
-          <w:szCs w:val="24"/>
-        </w:rPr>
-        <w:t xml:space="preserve"> collected, managed, and shared. Data collection is no longer limited to specialized equipment; mobile devices now enable efficient, real-time field data acquisition. With mobile platforms serving as primary access points to cloud services, many industries have adopted a “mobile-first” approach in developing GIS-enabled applications.</w:t>
-      </w:r>
-      <w:r>
-        <w:rPr>
-          <w:rFonts w:ascii="Times New Roman" w:hAnsi="Times New Roman" w:cs="Times New Roman" w:hint="eastAsia"/>
-          <w:sz w:val="24"/>
-          <w:szCs w:val="24"/>
-        </w:rPr>
-        <w:t xml:space="preserve"> </w:t>
+        <w:t>StoryMap</w:t>
+      </w:r>
+      <w:proofErr w:type="spellEnd"/>
+      <w:r>
+        <w:rPr>
+          <w:rFonts w:ascii="Times New Roman" w:hAnsi="Times New Roman" w:cs="Times New Roman"/>
+          <w:sz w:val="24"/>
+          <w:szCs w:val="24"/>
+        </w:rPr>
+        <w:t xml:space="preserve">. Through hands-on exercise and projects, students will learn how to design mobile GIS workflows and publish web-based mapping </w:t>
+      </w:r>
+      <w:r>
+        <w:rPr>
+          <w:rFonts w:ascii="Times New Roman" w:hAnsi="Times New Roman" w:cs="Times New Roman"/>
+          <w:sz w:val="24"/>
+          <w:szCs w:val="24"/>
+        </w:rPr>
+        <w:t xml:space="preserve">applications that effectively communicate geographic information. </w:t>
       </w:r>
     </w:p>
     <w:p>
       <w:pPr>
-        <w:spacing w:after="0" w:line="240" w:lineRule="auto"/>
-        <w:jc w:val="both"/>
-        <w:rPr>
-          <w:rFonts w:ascii="Times New Roman" w:hAnsi="Times New Roman" w:cs="Times New Roman"/>
-          <w:sz w:val="24"/>
-          <w:szCs w:val="24"/>
-        </w:rPr>
-      </w:pPr>
-      <w:r>
-        <w:rPr>
-          <w:rFonts w:ascii="Times New Roman" w:hAnsi="Times New Roman" w:cs="Times New Roman"/>
-          <w:sz w:val="24"/>
-          <w:szCs w:val="24"/>
-        </w:rPr>
-        <w:t>Mobile GIS transforms fieldwork by integrating GPS, data capture, and cloud synchronization, making it a key component of modern GIS infrastructure. Web GIS, meanwhile, supports the full geospatial workflow – from data collection and storage to analysis and visualization – allowing users to create interactive web maps and applications accessible from anywhere.</w:t>
-      </w:r>
-    </w:p>
-    <w:p>
-      <w:pPr>
-        <w:spacing w:after="0" w:line="240" w:lineRule="auto"/>
-        <w:jc w:val="both"/>
-        <w:rPr>
-          <w:rFonts w:ascii="Times New Roman" w:hAnsi="Times New Roman" w:cs="Times New Roman"/>
-          <w:sz w:val="24"/>
-          <w:szCs w:val="24"/>
-        </w:rPr>
-      </w:pPr>
-      <w:r>
-        <w:rPr>
-          <w:rFonts w:ascii="Times New Roman" w:hAnsi="Times New Roman" w:cs="Times New Roman"/>
-          <w:sz w:val="24"/>
-          <w:szCs w:val="24"/>
-        </w:rPr>
-        <w:t xml:space="preserve">This course introduces the foundations and </w:t>
-      </w:r>
-      <w:r>
-        <w:rPr>
-          <w:rFonts w:ascii="Times New Roman" w:hAnsi="Times New Roman" w:cs="Times New Roman"/>
-          <w:sz w:val="24"/>
-          <w:szCs w:val="24"/>
-        </w:rPr>
-        <w:t>applications</w:t>
-      </w:r>
-      <w:r>
-        <w:rPr>
-          <w:rFonts w:ascii="Times New Roman" w:hAnsi="Times New Roman" w:cs="Times New Roman"/>
-          <w:sz w:val="24"/>
-          <w:szCs w:val="24"/>
-        </w:rPr>
-        <w:t xml:space="preserve"> of Mobile and Web GIS, emphasizing their roles in streamlining spatial workflows and supporting data-driven decisions. Students will explore key tools such as ArcGIS Online, Field Maps, Survery123, and</w:t>
-      </w:r>
-      <w:r>
-        <w:rPr>
-          <w:rFonts w:ascii="Times New Roman" w:hAnsi="Times New Roman" w:cs="Times New Roman" w:hint="eastAsia"/>
-          <w:sz w:val="24"/>
-          <w:szCs w:val="24"/>
-        </w:rPr>
-        <w:t xml:space="preserve"> </w:t>
-      </w:r>
-      <w:proofErr w:type="spellStart"/>
-      <w:r>
-        <w:rPr>
-          <w:rFonts w:ascii="Times New Roman" w:hAnsi="Times New Roman" w:cs="Times New Roman" w:hint="eastAsia"/>
-          <w:sz w:val="24"/>
-          <w:szCs w:val="24"/>
-        </w:rPr>
-        <w:t>StoryMap</w:t>
-      </w:r>
-      <w:proofErr w:type="spellEnd"/>
-      <w:r>
-        <w:rPr>
-          <w:rFonts w:ascii="Times New Roman" w:hAnsi="Times New Roman" w:cs="Times New Roman"/>
-          <w:sz w:val="24"/>
-          <w:szCs w:val="24"/>
-        </w:rPr>
-        <w:t xml:space="preserve">. Through hands-on exercise and projects, students will learn how to design mobile GIS workflows and publish web-based mapping </w:t>
-      </w:r>
-      <w:r>
-        <w:rPr>
-          <w:rFonts w:ascii="Times New Roman" w:hAnsi="Times New Roman" w:cs="Times New Roman"/>
-          <w:sz w:val="24"/>
-          <w:szCs w:val="24"/>
-        </w:rPr>
-        <w:t xml:space="preserve">applications that effectively communicate geographic information. </w:t>
-      </w:r>
-    </w:p>
-    <w:p>
-      <w:pPr>
         <w:pStyle w:val="Heading1"/>
       </w:pPr>
       <w:r>
-        <w:t>Course Outcomes</w:t>
+        <w:t xml:space="preserve">Course </w:t>
+      </w:r>
+      <w:r>
+        <w:t>Objectives</w:t>
       </w:r>
     </w:p>
     <w:p>
@@ -7616,7 +7621,25 @@
             <w:sz w:val="24"/>
             <w:szCs w:val="24"/>
           </w:rPr>
-          <w:t>http://uca.edu/mysafety/bep/</w:t>
+          <w:t>http://uca.edu/my</w:t>
+        </w:r>
+        <w:r>
+          <w:rPr>
+            <w:rStyle w:val="Hyperlink"/>
+            <w:rFonts w:ascii="Times New Roman" w:hAnsi="Times New Roman" w:cs="Times New Roman"/>
+            <w:sz w:val="24"/>
+            <w:szCs w:val="24"/>
+          </w:rPr>
+          <w:t>s</w:t>
+        </w:r>
+        <w:r>
+          <w:rPr>
+            <w:rStyle w:val="Hyperlink"/>
+            <w:rFonts w:ascii="Times New Roman" w:hAnsi="Times New Roman" w:cs="Times New Roman"/>
+            <w:sz w:val="24"/>
+            <w:szCs w:val="24"/>
+          </w:rPr>
+          <w:t>afety/bep/</w:t>
         </w:r>
       </w:hyperlink>
       <w:r>
@@ -7814,7 +7837,17 @@
           <w:sz w:val="24"/>
           <w:szCs w:val="24"/>
         </w:rPr>
-        <w:t xml:space="preserve">Students may evaluate courses they are taking starting on Monday, Nov </w:t>
+        <w:t xml:space="preserve">Students may evaluate courses they are taking starting on Monday, </w:t>
+      </w:r>
+      <w:r>
+        <w:rPr>
+          <w:rFonts w:ascii="Times New Roman" w:hAnsi="Times New Roman" w:cs="Times New Roman" w:hint="eastAsia"/>
+          <w:b/>
+          <w:bCs/>
+          <w:sz w:val="24"/>
+          <w:szCs w:val="24"/>
+        </w:rPr>
+        <w:t>Sep</w:t>
       </w:r>
       <w:r>
         <w:rPr>
@@ -7824,9 +7857,8 @@
           <w:sz w:val="24"/>
           <w:szCs w:val="24"/>
         </w:rPr>
-        <w:t>21</w:t>
-      </w:r>
-      <w:proofErr w:type="gramStart"/>
+        <w:t xml:space="preserve"> </w:t>
+      </w:r>
       <w:r>
         <w:rPr>
           <w:rFonts w:ascii="Times New Roman" w:eastAsia="Arial" w:hAnsi="Times New Roman" w:cs="Times New Roman"/>
@@ -7835,8 +7867,19 @@
           <w:sz w:val="24"/>
           <w:szCs w:val="24"/>
         </w:rPr>
-        <w:t xml:space="preserve"> </w:t>
-      </w:r>
+        <w:t>2</w:t>
+      </w:r>
+      <w:r>
+        <w:rPr>
+          <w:rFonts w:ascii="Times New Roman" w:hAnsi="Times New Roman" w:cs="Times New Roman" w:hint="eastAsia"/>
+          <w:b/>
+          <w:bCs/>
+          <w:sz w:val="24"/>
+          <w:szCs w:val="24"/>
+        </w:rPr>
+        <w:t>2</w:t>
+      </w:r>
+      <w:proofErr w:type="gramStart"/>
       <w:r>
         <w:rPr>
           <w:rFonts w:ascii="Times New Roman" w:eastAsia="Arial" w:hAnsi="Times New Roman" w:cs="Times New Roman"/>
@@ -7845,8 +7888,7 @@
           <w:sz w:val="24"/>
           <w:szCs w:val="24"/>
         </w:rPr>
-        <w:lastRenderedPageBreak/>
-        <w:t>202</w:t>
+        <w:t xml:space="preserve"> </w:t>
       </w:r>
       <w:r>
         <w:rPr>
@@ -7856,7 +7898,18 @@
           <w:sz w:val="24"/>
           <w:szCs w:val="24"/>
         </w:rPr>
-        <w:t>2</w:t>
+        <w:lastRenderedPageBreak/>
+        <w:t>202</w:t>
+      </w:r>
+      <w:r>
+        <w:rPr>
+          <w:rFonts w:ascii="Times New Roman" w:hAnsi="Times New Roman" w:cs="Times New Roman" w:hint="eastAsia"/>
+          <w:b/>
+          <w:bCs/>
+          <w:sz w:val="24"/>
+          <w:szCs w:val="24"/>
+        </w:rPr>
+        <w:t>5</w:t>
       </w:r>
       <w:proofErr w:type="gramEnd"/>
       <w:r>
@@ -7867,7 +7920,17 @@
           <w:sz w:val="24"/>
           <w:szCs w:val="24"/>
         </w:rPr>
-        <w:t>, through Sunday, Dec 1</w:t>
+        <w:t xml:space="preserve">, through </w:t>
+      </w:r>
+      <w:r>
+        <w:rPr>
+          <w:rFonts w:ascii="Times New Roman" w:hAnsi="Times New Roman" w:cs="Times New Roman" w:hint="eastAsia"/>
+          <w:b/>
+          <w:bCs/>
+          <w:sz w:val="24"/>
+          <w:szCs w:val="24"/>
+        </w:rPr>
+        <w:t>Thursday</w:t>
       </w:r>
       <w:r>
         <w:rPr>
@@ -7877,7 +7940,7 @@
           <w:sz w:val="24"/>
           <w:szCs w:val="24"/>
         </w:rPr>
-        <w:t>8</w:t>
+        <w:t>, Dec 1</w:t>
       </w:r>
       <w:r>
         <w:rPr>
@@ -7887,9 +7950,8 @@
           <w:sz w:val="24"/>
           <w:szCs w:val="24"/>
         </w:rPr>
-        <w:t xml:space="preserve">, </w:t>
-      </w:r>
-      <w:proofErr w:type="gramStart"/>
+        <w:t>8</w:t>
+      </w:r>
       <w:r>
         <w:rPr>
           <w:rFonts w:ascii="Times New Roman" w:eastAsia="Arial" w:hAnsi="Times New Roman" w:cs="Times New Roman"/>
@@ -7898,8 +7960,9 @@
           <w:sz w:val="24"/>
           <w:szCs w:val="24"/>
         </w:rPr>
-        <w:t>20</w:t>
-      </w:r>
+        <w:t xml:space="preserve">, </w:t>
+      </w:r>
+      <w:proofErr w:type="gramStart"/>
       <w:r>
         <w:rPr>
           <w:rFonts w:ascii="Times New Roman" w:eastAsia="Arial" w:hAnsi="Times New Roman" w:cs="Times New Roman"/>
@@ -7908,7 +7971,7 @@
           <w:sz w:val="24"/>
           <w:szCs w:val="24"/>
         </w:rPr>
-        <w:t>2</w:t>
+        <w:t>20</w:t>
       </w:r>
       <w:r>
         <w:rPr>
@@ -7919,6 +7982,16 @@
           <w:szCs w:val="24"/>
         </w:rPr>
         <w:t>2</w:t>
+      </w:r>
+      <w:r>
+        <w:rPr>
+          <w:rFonts w:ascii="Times New Roman" w:hAnsi="Times New Roman" w:cs="Times New Roman" w:hint="eastAsia"/>
+          <w:b/>
+          <w:bCs/>
+          <w:sz w:val="24"/>
+          <w:szCs w:val="24"/>
+        </w:rPr>
+        <w:t>5</w:t>
       </w:r>
       <w:proofErr w:type="gramEnd"/>
       <w:r>
@@ -7980,7 +8053,7 @@
       <w:headerReference w:type="default" r:id="rId14"/>
       <w:footerReference w:type="default" r:id="rId15"/>
       <w:pgSz w:w="12240" w:h="15840"/>
-      <w:pgMar w:top="1440" w:right="1440" w:bottom="1440" w:left="1440" w:header="720" w:footer="720" w:gutter="0"/>
+      <w:pgMar w:top="1440" w:right="1440" w:bottom="1440" w:left="1440" w:header="864" w:footer="720" w:gutter="0"/>
       <w:cols w:space="720"/>
       <w:docGrid w:linePitch="360"/>
     </w:sectPr>
@@ -8093,6 +8166,12 @@
       <w:pStyle w:val="Header"/>
       <w:jc w:val="center"/>
     </w:pPr>
+    <w:r>
+      <w:t>GEOG 3319</w:t>
+    </w:r>
+    <w:r>
+      <w:t xml:space="preserve"> Fall 2025 </w:t>
+    </w:r>
   </w:p>
 </w:hdr>
 </file>
@@ -9518,6 +9597,18 @@
       <w:szCs w:val="32"/>
     </w:rPr>
   </w:style>
+  <w:style w:type="character" w:styleId="FollowedHyperlink">
+    <w:name w:val="FollowedHyperlink"/>
+    <w:basedOn w:val="DefaultParagraphFont"/>
+    <w:uiPriority w:val="99"/>
+    <w:semiHidden/>
+    <w:unhideWhenUsed/>
+    <w:rsid w:val="00B76F0D"/>
+    <w:rPr>
+      <w:color w:val="954F72" w:themeColor="followedHyperlink"/>
+      <w:u w:val="single"/>
+    </w:rPr>
+  </w:style>
 </w:styles>
 </file>
 

</xml_diff>